<commit_message>
feat: Add context-aware cover letter salutations and valedictions
- Implement German formality detection (du vs. Sie) via pronoun analysis
- Add personalized greetings using contact names when available
- Generate tone-matched valedictions based on language/formality/seniority
- Update AI prompts to include formality instructions for German
- Add DOCX template placeholders for salutation and valediction
- Include 25 new unit tests (128 passing total, up from 104)
- Update documentation (README, CHANGELOG, API.md)

Closes task 1-9 of cover letter improvements
</commit_message>
<xml_diff>
--- a/data/template_de.docx
+++ b/data/template_de.docx
@@ -491,16 +491,33 @@
     <w:p>
       <w:pPr>
         <w:rPr>
+          <w:sz w:val="22"/>
+          <w:szCs w:val="22"/>
+        </w:rPr>
+      </w:pPr>
+      <w:r>
+        <w:rPr>
+          <w:sz w:val="22"/>
+          <w:szCs w:val="22"/>
+        </w:rPr>
+        <w:t>{{COVER_LETTER_SALUTATION}}</w:t>
+      </w:r>
+    </w:p>
+    <w:p>
+      <w:pPr>
+        <w:rPr>
           <w:rFonts w:asciiTheme="majorHAnsi" w:hAnsiTheme="majorHAnsi" w:cstheme="majorHAnsi"/>
           <w:color w:val="323B4C"/>
           <w:sz w:val="22"/>
           <w:szCs w:val="22"/>
+          <w:lang w:val="en-US"/>
         </w:rPr>
       </w:pPr>
       <w:r>
         <w:rPr>
           <w:sz w:val="22"/>
           <w:szCs w:val="22"/>
+          <w:lang w:val="en-US"/>
         </w:rPr>
         <w:br/>
       </w:r>
@@ -510,6 +527,7 @@
           <w:color w:val="323B4C"/>
           <w:sz w:val="22"/>
           <w:szCs w:val="22"/>
+          <w:lang w:val="en-US"/>
         </w:rPr>
         <w:t>{{COVER_LETTER_BODY}}</w:t>
       </w:r>
@@ -519,6 +537,7 @@
           <w:color w:val="323B4C"/>
           <w:sz w:val="22"/>
           <w:szCs w:val="22"/>
+          <w:lang w:val="en-US"/>
         </w:rPr>
         <w:br/>
       </w:r>
@@ -528,8 +547,49 @@
           <w:color w:val="323B4C"/>
           <w:sz w:val="22"/>
           <w:szCs w:val="22"/>
+          <w:lang w:val="en-US"/>
         </w:rPr>
         <w:br/>
+      </w:r>
+      <w:r>
+        <w:rPr>
+          <w:rFonts w:asciiTheme="majorHAnsi" w:hAnsiTheme="majorHAnsi" w:cstheme="majorHAnsi"/>
+          <w:color w:val="323B4C"/>
+          <w:sz w:val="22"/>
+          <w:szCs w:val="22"/>
+          <w:lang w:val="en-US"/>
+        </w:rPr>
+        <w:t>{{COVER_L</w:t>
+      </w:r>
+      <w:r>
+        <w:rPr>
+          <w:rFonts w:asciiTheme="majorHAnsi" w:hAnsiTheme="majorHAnsi" w:cstheme="majorHAnsi"/>
+          <w:color w:val="323B4C"/>
+          <w:sz w:val="22"/>
+          <w:szCs w:val="22"/>
+          <w:lang w:val="en-US"/>
+        </w:rPr>
+        <w:t>ETTER_VALEDI</w:t>
+      </w:r>
+      <w:r>
+        <w:rPr>
+          <w:rFonts w:asciiTheme="majorHAnsi" w:hAnsiTheme="majorHAnsi" w:cstheme="majorHAnsi"/>
+          <w:color w:val="323B4C"/>
+          <w:sz w:val="22"/>
+          <w:szCs w:val="22"/>
+          <w:lang w:val="en-US"/>
+        </w:rPr>
+        <w:t>C</w:t>
+      </w:r>
+      <w:r>
+        <w:rPr>
+          <w:rFonts w:asciiTheme="majorHAnsi" w:hAnsiTheme="majorHAnsi" w:cstheme="majorHAnsi"/>
+          <w:color w:val="323B4C"/>
+          <w:sz w:val="22"/>
+          <w:szCs w:val="22"/>
+          <w:lang w:val="en-US"/>
+        </w:rPr>
+        <w:t>TION}}</w:t>
       </w:r>
     </w:p>
     <w:p>

</xml_diff>

<commit_message>
fix: Correct German and English cover letter formatting
- German: Add instruction for lowercase first letter after salutation
- English: Add comma after valediction (Sincerely, Best regards,)
- Update all tests to match new formatting rules
- 128 tests passing
</commit_message>
<xml_diff>
--- a/data/template_de.docx
+++ b/data/template_de.docx
@@ -472,6 +472,7 @@
       <w:pPr>
         <w:rPr>
           <w:rFonts w:asciiTheme="majorHAnsi" w:hAnsiTheme="majorHAnsi" w:cstheme="majorHAnsi"/>
+          <w:b/>
           <w:color w:val="323B4C"/>
           <w:sz w:val="22"/>
           <w:szCs w:val="22"/>
@@ -491,17 +492,13 @@
     <w:p>
       <w:pPr>
         <w:rPr>
+          <w:rFonts w:asciiTheme="majorHAnsi" w:hAnsiTheme="majorHAnsi" w:cstheme="majorHAnsi"/>
+          <w:b/>
+          <w:color w:val="323B4C"/>
           <w:sz w:val="22"/>
           <w:szCs w:val="22"/>
         </w:rPr>
       </w:pPr>
-      <w:r>
-        <w:rPr>
-          <w:sz w:val="22"/>
-          <w:szCs w:val="22"/>
-        </w:rPr>
-        <w:t>{{COVER_LETTER_SALUTATION}}</w:t>
-      </w:r>
     </w:p>
     <w:p>
       <w:pPr>
@@ -513,6 +510,22 @@
           <w:lang w:val="en-US"/>
         </w:rPr>
       </w:pPr>
+      <w:r>
+        <w:rPr>
+          <w:sz w:val="22"/>
+          <w:szCs w:val="22"/>
+          <w:lang w:val="en-US"/>
+        </w:rPr>
+        <w:t>{{COVER_LETTER_SALUTATION}}</w:t>
+      </w:r>
+      <w:r>
+        <w:rPr>
+          <w:sz w:val="22"/>
+          <w:szCs w:val="22"/>
+          <w:lang w:val="en-US"/>
+        </w:rPr>
+        <w:br/>
+      </w:r>
       <w:r>
         <w:rPr>
           <w:sz w:val="22"/>

</xml_diff>

<commit_message>
Fix failing tests and disable PDF generation
- Updated 3 failing tests to align with recent Trello enhancements:
  * test_build_card_description_* tests updated for simplified description
  * test_process_job_posting_happy_path updated with correct method signatures
- Disabled PDF generation in Flask app (src/app.py)
- Disabled PDF generation in integration test
- All 129 tests now passing
- PDF generation disabled by default (only DOCX files generated)
- Saves 5-8 seconds per job processing time
</commit_message>
<xml_diff>
--- a/data/template_de.docx
+++ b/data/template_de.docx
@@ -493,17 +493,6 @@
       <w:pPr>
         <w:rPr>
           <w:rFonts w:asciiTheme="majorHAnsi" w:hAnsiTheme="majorHAnsi" w:cstheme="majorHAnsi"/>
-          <w:b/>
-          <w:color w:val="323B4C"/>
-          <w:sz w:val="22"/>
-          <w:szCs w:val="22"/>
-        </w:rPr>
-      </w:pPr>
-    </w:p>
-    <w:p>
-      <w:pPr>
-        <w:rPr>
-          <w:rFonts w:asciiTheme="majorHAnsi" w:hAnsiTheme="majorHAnsi" w:cstheme="majorHAnsi"/>
           <w:color w:val="323B4C"/>
           <w:sz w:val="22"/>
           <w:szCs w:val="22"/>
@@ -517,14 +506,6 @@
           <w:lang w:val="en-US"/>
         </w:rPr>
         <w:t>{{COVER_LETTER_SALUTATION}}</w:t>
-      </w:r>
-      <w:r>
-        <w:rPr>
-          <w:sz w:val="22"/>
-          <w:szCs w:val="22"/>
-          <w:lang w:val="en-US"/>
-        </w:rPr>
-        <w:br/>
       </w:r>
       <w:r>
         <w:rPr>

</xml_diff>

<commit_message>
Added portfolio address to cover letter
</commit_message>
<xml_diff>
--- a/data/template_de.docx
+++ b/data/template_de.docx
@@ -492,6 +492,23 @@
     <w:p>
       <w:pPr>
         <w:rPr>
+          <w:sz w:val="22"/>
+          <w:szCs w:val="22"/>
+          <w:lang w:val="en-US"/>
+        </w:rPr>
+      </w:pPr>
+      <w:r>
+        <w:rPr>
+          <w:sz w:val="22"/>
+          <w:szCs w:val="22"/>
+          <w:lang w:val="en-US"/>
+        </w:rPr>
+        <w:t>{{COVER_LETTER_SALUTATION}}</w:t>
+      </w:r>
+    </w:p>
+    <w:p>
+      <w:pPr>
+        <w:rPr>
           <w:rFonts w:asciiTheme="majorHAnsi" w:hAnsiTheme="majorHAnsi" w:cstheme="majorHAnsi"/>
           <w:color w:val="323B4C"/>
           <w:sz w:val="22"/>
@@ -499,22 +516,6 @@
           <w:lang w:val="en-US"/>
         </w:rPr>
       </w:pPr>
-      <w:r>
-        <w:rPr>
-          <w:sz w:val="22"/>
-          <w:szCs w:val="22"/>
-          <w:lang w:val="en-US"/>
-        </w:rPr>
-        <w:t>{{COVER_LETTER_SALUTATION}}</w:t>
-      </w:r>
-      <w:r>
-        <w:rPr>
-          <w:sz w:val="22"/>
-          <w:szCs w:val="22"/>
-          <w:lang w:val="en-US"/>
-        </w:rPr>
-        <w:br/>
-      </w:r>
       <w:r>
         <w:rPr>
           <w:rFonts w:asciiTheme="majorHAnsi" w:hAnsiTheme="majorHAnsi" w:cstheme="majorHAnsi"/>
@@ -683,28 +684,19 @@
     </w:p>
     <w:p>
       <w:pPr>
-        <w:rPr>
-          <w:rFonts w:asciiTheme="majorHAnsi" w:hAnsiTheme="majorHAnsi" w:cstheme="majorHAnsi"/>
-          <w:i/>
+        <w:jc w:val="right"/>
+        <w:rPr>
+          <w:rFonts w:asciiTheme="majorHAnsi" w:hAnsiTheme="majorHAnsi" w:cstheme="majorHAnsi"/>
           <w:color w:val="808080" w:themeColor="background1" w:themeShade="80"/>
         </w:rPr>
       </w:pPr>
       <w:r>
         <w:rPr>
           <w:rFonts w:asciiTheme="majorHAnsi" w:hAnsiTheme="majorHAnsi" w:cstheme="majorHAnsi"/>
-          <w:i/>
           <w:color w:val="808080" w:themeColor="background1" w:themeShade="80"/>
         </w:rPr>
-        <w:t>Anlagen: Lebenslauf · Zeugnisse</w:t>
+        <w:t xml:space="preserve">LinkedIn: </w:t>
       </w:r>
-    </w:p>
-    <w:p>
-      <w:pPr>
-        <w:rPr>
-          <w:rFonts w:asciiTheme="majorHAnsi" w:hAnsiTheme="majorHAnsi" w:cstheme="majorHAnsi"/>
-          <w:color w:val="808080" w:themeColor="background1" w:themeShade="80"/>
-        </w:rPr>
-      </w:pPr>
       <w:r>
         <w:rPr>
           <w:rFonts w:asciiTheme="majorHAnsi" w:hAnsiTheme="majorHAnsi" w:cstheme="majorHAnsi"/>
@@ -876,6 +868,46 @@
             </w:pict>
           </mc:Fallback>
         </mc:AlternateContent>
+      </w:r>
+    </w:p>
+    <w:p>
+      <w:pPr>
+        <w:jc w:val="right"/>
+        <w:rPr>
+          <w:rFonts w:asciiTheme="majorHAnsi" w:hAnsiTheme="majorHAnsi" w:cstheme="majorHAnsi"/>
+          <w:color w:val="808080" w:themeColor="background1" w:themeShade="80"/>
+        </w:rPr>
+      </w:pPr>
+      <w:r>
+        <w:rPr>
+          <w:rFonts w:asciiTheme="majorHAnsi" w:hAnsiTheme="majorHAnsi" w:cstheme="majorHAnsi"/>
+          <w:color w:val="808080" w:themeColor="background1" w:themeShade="80"/>
+        </w:rPr>
+        <w:t xml:space="preserve">Portfolio: </w:t>
+      </w:r>
+      <w:r>
+        <w:rPr>
+          <w:rFonts w:asciiTheme="majorHAnsi" w:hAnsiTheme="majorHAnsi" w:cstheme="majorHAnsi"/>
+          <w:color w:val="808080" w:themeColor="background1" w:themeShade="80"/>
+        </w:rPr>
+        <w:t>{{SENDER_PORTFOLIO}}</w:t>
+      </w:r>
+    </w:p>
+    <w:p>
+      <w:pPr>
+        <w:rPr>
+          <w:rFonts w:asciiTheme="majorHAnsi" w:hAnsiTheme="majorHAnsi" w:cstheme="majorHAnsi"/>
+          <w:i/>
+          <w:color w:val="808080" w:themeColor="background1" w:themeShade="80"/>
+        </w:rPr>
+      </w:pPr>
+      <w:r>
+        <w:rPr>
+          <w:rFonts w:asciiTheme="majorHAnsi" w:hAnsiTheme="majorHAnsi" w:cstheme="majorHAnsi"/>
+          <w:i/>
+          <w:color w:val="808080" w:themeColor="background1" w:themeShade="80"/>
+        </w:rPr>
+        <w:t>Anlagen: Lebenslauf · Zeugnisse</w:t>
       </w:r>
     </w:p>
     <w:sectPr>

</xml_diff>